<commit_message>
architecture visual, general structure of the report, conclusion part extended
</commit_message>
<xml_diff>
--- a/Smart_Gym_Report.docx
+++ b/Smart_Gym_Report.docx
@@ -4,263 +4,986 @@
   <w:body>
     <w:p>
       <w:pPr>
-        <w:pStyle w:val="Heading1"/>
+        <w:pStyle w:val="paragraph"/>
+        <w:spacing w:before="0" w:beforeAutospacing="0" w:after="0" w:afterAutospacing="0"/>
+        <w:jc w:val="center"/>
+        <w:textAlignment w:val="baseline"/>
+        <w:rPr>
+          <w:sz w:val="22"/>
+          <w:szCs w:val="22"/>
+        </w:rPr>
+      </w:pPr>
+    </w:p>
+    <w:p>
+      <w:pPr>
+        <w:pStyle w:val="paragraph"/>
+        <w:spacing w:before="0" w:beforeAutospacing="0" w:after="0" w:afterAutospacing="0"/>
+        <w:jc w:val="center"/>
+        <w:textAlignment w:val="baseline"/>
+        <w:rPr>
+          <w:sz w:val="22"/>
+          <w:szCs w:val="22"/>
+        </w:rPr>
+      </w:pPr>
+    </w:p>
+    <w:p>
+      <w:pPr>
+        <w:pStyle w:val="paragraph"/>
+        <w:spacing w:before="0" w:beforeAutospacing="0" w:after="0" w:afterAutospacing="0"/>
+        <w:jc w:val="center"/>
+        <w:textAlignment w:val="baseline"/>
+        <w:rPr>
+          <w:sz w:val="22"/>
+          <w:szCs w:val="22"/>
+        </w:rPr>
+      </w:pPr>
+    </w:p>
+    <w:p>
+      <w:pPr>
+        <w:pStyle w:val="paragraph"/>
+        <w:spacing w:before="0" w:beforeAutospacing="0" w:after="0" w:afterAutospacing="0"/>
+        <w:jc w:val="center"/>
+        <w:textAlignment w:val="baseline"/>
+        <w:rPr>
+          <w:sz w:val="22"/>
+          <w:szCs w:val="22"/>
+        </w:rPr>
+      </w:pPr>
+    </w:p>
+    <w:p>
+      <w:pPr>
+        <w:pStyle w:val="paragraph"/>
+        <w:spacing w:before="0" w:beforeAutospacing="0" w:after="0" w:afterAutospacing="0"/>
+        <w:jc w:val="center"/>
+        <w:textAlignment w:val="baseline"/>
+        <w:rPr>
+          <w:sz w:val="22"/>
+          <w:szCs w:val="22"/>
+        </w:rPr>
+      </w:pPr>
+    </w:p>
+    <w:p>
+      <w:pPr>
+        <w:pStyle w:val="paragraph"/>
+        <w:spacing w:before="0" w:beforeAutospacing="0" w:after="0" w:afterAutospacing="0"/>
+        <w:jc w:val="center"/>
+        <w:textAlignment w:val="baseline"/>
+        <w:rPr>
+          <w:sz w:val="22"/>
+          <w:szCs w:val="22"/>
+        </w:rPr>
+      </w:pPr>
+    </w:p>
+    <w:p>
+      <w:pPr>
+        <w:pStyle w:val="paragraph"/>
+        <w:spacing w:before="0" w:beforeAutospacing="0" w:after="0" w:afterAutospacing="0"/>
+        <w:jc w:val="center"/>
+        <w:textAlignment w:val="baseline"/>
+        <w:rPr>
+          <w:sz w:val="22"/>
+          <w:szCs w:val="22"/>
+        </w:rPr>
       </w:pPr>
       <w:r>
-        <w:t>Smart Gym Monitoring System</w:t>
+        <w:rPr>
+          <w:rStyle w:val="wacimagecontainer"/>
+          <w:rFonts w:eastAsiaTheme="majorEastAsia"/>
+          <w:noProof/>
+          <w:sz w:val="22"/>
+          <w:szCs w:val="22"/>
+        </w:rPr>
+        <w:drawing>
+          <wp:inline distT="0" distB="0" distL="0" distR="0" wp14:anchorId="46B63CDD" wp14:editId="48644231">
+            <wp:extent cx="1995170" cy="1995170"/>
+            <wp:effectExtent l="0" t="0" r="0" b="0"/>
+            <wp:docPr id="1078007210" name="Picture 9" descr="A yellow shield with a black and white eagle&#10;&#10;Description automatically generated"/>
+            <wp:cNvGraphicFramePr>
+              <a:graphicFrameLocks xmlns:a="http://schemas.openxmlformats.org/drawingml/2006/main" noChangeAspect="1"/>
+            </wp:cNvGraphicFramePr>
+            <a:graphic xmlns:a="http://schemas.openxmlformats.org/drawingml/2006/main">
+              <a:graphicData uri="http://schemas.openxmlformats.org/drawingml/2006/picture">
+                <pic:pic xmlns:pic="http://schemas.openxmlformats.org/drawingml/2006/picture">
+                  <pic:nvPicPr>
+                    <pic:cNvPr id="1078007210" name="Picture 9" descr="A yellow shield with a black and white eagle&#10;&#10;Description automatically generated"/>
+                    <pic:cNvPicPr>
+                      <a:picLocks noChangeAspect="1" noChangeArrowheads="1"/>
+                    </pic:cNvPicPr>
+                  </pic:nvPicPr>
+                  <pic:blipFill>
+                    <a:blip r:embed="rId6">
+                      <a:extLst>
+                        <a:ext uri="{28A0092B-C50C-407E-A947-70E740481C1C}">
+                          <a14:useLocalDpi xmlns:a14="http://schemas.microsoft.com/office/drawing/2010/main" val="0"/>
+                        </a:ext>
+                      </a:extLst>
+                    </a:blip>
+                    <a:srcRect/>
+                    <a:stretch>
+                      <a:fillRect/>
+                    </a:stretch>
+                  </pic:blipFill>
+                  <pic:spPr bwMode="auto">
+                    <a:xfrm>
+                      <a:off x="0" y="0"/>
+                      <a:ext cx="1995170" cy="1995170"/>
+                    </a:xfrm>
+                    <a:prstGeom prst="rect">
+                      <a:avLst/>
+                    </a:prstGeom>
+                    <a:noFill/>
+                    <a:ln>
+                      <a:noFill/>
+                    </a:ln>
+                  </pic:spPr>
+                </pic:pic>
+              </a:graphicData>
+            </a:graphic>
+          </wp:inline>
+        </w:drawing>
       </w:r>
     </w:p>
     <w:p>
       <w:pPr>
-        <w:pStyle w:val="NormalWeb"/>
-        <w:shd w:val="clear" w:color="auto" w:fill="FFFFFF"/>
-        <w:rPr>
-          <w:rFonts w:ascii="Roboto" w:hAnsi="Roboto"/>
+        <w:pStyle w:val="paragraph"/>
+        <w:spacing w:before="0" w:beforeAutospacing="0" w:after="0" w:afterAutospacing="0"/>
+        <w:jc w:val="center"/>
+        <w:textAlignment w:val="baseline"/>
+        <w:rPr>
+          <w:sz w:val="22"/>
+          <w:szCs w:val="22"/>
+        </w:rPr>
+      </w:pPr>
+    </w:p>
+    <w:p>
+      <w:pPr>
+        <w:pStyle w:val="paragraph"/>
+        <w:spacing w:before="0" w:beforeAutospacing="0" w:after="0" w:afterAutospacing="0"/>
+        <w:jc w:val="center"/>
+        <w:textAlignment w:val="baseline"/>
+        <w:rPr>
+          <w:sz w:val="22"/>
+          <w:szCs w:val="22"/>
+        </w:rPr>
+      </w:pPr>
+    </w:p>
+    <w:p>
+      <w:pPr>
+        <w:pStyle w:val="paragraph"/>
+        <w:spacing w:before="0" w:beforeAutospacing="0" w:after="0" w:afterAutospacing="0"/>
+        <w:jc w:val="center"/>
+        <w:textAlignment w:val="baseline"/>
+        <w:rPr>
+          <w:sz w:val="22"/>
+          <w:szCs w:val="22"/>
+        </w:rPr>
+      </w:pPr>
+      <w:r>
+        <w:rPr>
+          <w:rStyle w:val="normaltextrun"/>
+          <w:rFonts w:eastAsiaTheme="majorEastAsia"/>
           <w:b/>
           <w:bCs/>
+          <w:sz w:val="22"/>
+          <w:szCs w:val="22"/>
+          <w:lang w:val="en-US"/>
+        </w:rPr>
+        <w:t>Smart Gym Monitoring</w:t>
+      </w:r>
+      <w:r>
+        <w:rPr>
+          <w:rStyle w:val="normaltextrun"/>
+          <w:rFonts w:eastAsiaTheme="majorEastAsia"/>
+          <w:b/>
+          <w:bCs/>
+          <w:sz w:val="22"/>
+          <w:szCs w:val="22"/>
+          <w:lang w:val="en-US"/>
+        </w:rPr>
+        <w:t xml:space="preserve"> System</w:t>
+      </w:r>
+    </w:p>
+    <w:p>
+      <w:pPr>
+        <w:pStyle w:val="paragraph"/>
+        <w:spacing w:before="0" w:beforeAutospacing="0" w:after="0" w:afterAutospacing="0"/>
+        <w:jc w:val="center"/>
+        <w:textAlignment w:val="baseline"/>
+        <w:rPr>
+          <w:sz w:val="22"/>
+          <w:szCs w:val="22"/>
+        </w:rPr>
+      </w:pPr>
+    </w:p>
+    <w:p>
+      <w:pPr>
+        <w:pStyle w:val="paragraph"/>
+        <w:spacing w:before="0" w:beforeAutospacing="0" w:after="0" w:afterAutospacing="0"/>
+        <w:jc w:val="center"/>
+        <w:textAlignment w:val="baseline"/>
+        <w:rPr>
+          <w:sz w:val="22"/>
+          <w:szCs w:val="22"/>
         </w:rPr>
       </w:pPr>
       <w:r>
         <w:rPr>
-          <w:rFonts w:ascii="Roboto" w:hAnsi="Roboto"/>
-        </w:rPr>
-        <w:t>Department of Information Engineering, Computer Science and Mathematics University Of L’Aquila, Italy</w:t>
+          <w:rStyle w:val="normaltextrun"/>
+          <w:rFonts w:eastAsiaTheme="majorEastAsia"/>
+          <w:sz w:val="22"/>
+          <w:szCs w:val="22"/>
+          <w:lang w:val="en-US"/>
+        </w:rPr>
+        <w:t>Rode, Eric</w:t>
+      </w:r>
+    </w:p>
+    <w:p>
+      <w:pPr>
+        <w:pStyle w:val="paragraph"/>
+        <w:spacing w:before="0" w:beforeAutospacing="0" w:after="0" w:afterAutospacing="0"/>
+        <w:jc w:val="center"/>
+        <w:textAlignment w:val="baseline"/>
+        <w:rPr>
+          <w:sz w:val="22"/>
+          <w:szCs w:val="22"/>
+        </w:rPr>
+      </w:pPr>
+      <w:r>
+        <w:rPr>
+          <w:rStyle w:val="normaltextrun"/>
+          <w:rFonts w:eastAsiaTheme="majorEastAsia"/>
+          <w:sz w:val="22"/>
+          <w:szCs w:val="22"/>
+          <w:lang w:val="en-US"/>
+        </w:rPr>
+        <w:t>Leon, Jorge Renato</w:t>
+      </w:r>
+    </w:p>
+    <w:p>
+      <w:pPr>
+        <w:pStyle w:val="paragraph"/>
+        <w:spacing w:before="0" w:beforeAutospacing="0" w:after="0" w:afterAutospacing="0"/>
+        <w:jc w:val="center"/>
+        <w:textAlignment w:val="baseline"/>
+        <w:rPr>
+          <w:rStyle w:val="eop"/>
+          <w:sz w:val="22"/>
+          <w:szCs w:val="22"/>
+        </w:rPr>
+      </w:pPr>
+      <w:proofErr w:type="spellStart"/>
+      <w:r>
+        <w:rPr>
+          <w:rStyle w:val="normaltextrun"/>
+          <w:rFonts w:eastAsiaTheme="majorEastAsia"/>
+          <w:sz w:val="22"/>
+          <w:szCs w:val="22"/>
+          <w:lang w:val="en-US"/>
+        </w:rPr>
+        <w:t>Genckaya</w:t>
+      </w:r>
+      <w:proofErr w:type="spellEnd"/>
+      <w:r>
+        <w:rPr>
+          <w:rStyle w:val="normaltextrun"/>
+          <w:rFonts w:eastAsiaTheme="majorEastAsia"/>
+          <w:sz w:val="22"/>
+          <w:szCs w:val="22"/>
+          <w:lang w:val="en-US"/>
+        </w:rPr>
+        <w:t xml:space="preserve">, </w:t>
+      </w:r>
+      <w:proofErr w:type="spellStart"/>
+      <w:r>
+        <w:rPr>
+          <w:rStyle w:val="normaltextrun"/>
+          <w:rFonts w:eastAsiaTheme="majorEastAsia"/>
+          <w:sz w:val="22"/>
+          <w:szCs w:val="22"/>
+          <w:lang w:val="en-US"/>
+        </w:rPr>
+        <w:t>Goktug</w:t>
+      </w:r>
+      <w:proofErr w:type="spellEnd"/>
+    </w:p>
+    <w:p>
+      <w:pPr>
+        <w:pStyle w:val="paragraph"/>
+        <w:spacing w:before="0" w:beforeAutospacing="0" w:after="0" w:afterAutospacing="0"/>
+        <w:jc w:val="center"/>
+        <w:textAlignment w:val="baseline"/>
+        <w:rPr>
+          <w:sz w:val="22"/>
+          <w:szCs w:val="22"/>
+        </w:rPr>
+      </w:pPr>
+    </w:p>
+    <w:p>
+      <w:pPr>
+        <w:pStyle w:val="paragraph"/>
+        <w:spacing w:before="0" w:beforeAutospacing="0" w:after="0" w:afterAutospacing="0"/>
+        <w:jc w:val="center"/>
+        <w:textAlignment w:val="baseline"/>
+        <w:rPr>
+          <w:rStyle w:val="eop"/>
+          <w:sz w:val="22"/>
+          <w:szCs w:val="22"/>
+        </w:rPr>
+      </w:pPr>
+      <w:r>
+        <w:rPr>
+          <w:rStyle w:val="normaltextrun"/>
+          <w:rFonts w:eastAsiaTheme="majorEastAsia"/>
+          <w:sz w:val="22"/>
+          <w:szCs w:val="22"/>
+          <w:lang w:val="en-US"/>
+        </w:rPr>
+        <w:t xml:space="preserve">Università </w:t>
+      </w:r>
+      <w:proofErr w:type="spellStart"/>
+      <w:r>
+        <w:rPr>
+          <w:rStyle w:val="normaltextrun"/>
+          <w:rFonts w:eastAsiaTheme="majorEastAsia"/>
+          <w:sz w:val="22"/>
+          <w:szCs w:val="22"/>
+          <w:lang w:val="en-US"/>
+        </w:rPr>
+        <w:t>degli</w:t>
+      </w:r>
+      <w:proofErr w:type="spellEnd"/>
+      <w:r>
+        <w:rPr>
+          <w:rStyle w:val="normaltextrun"/>
+          <w:rFonts w:eastAsiaTheme="majorEastAsia"/>
+          <w:sz w:val="22"/>
+          <w:szCs w:val="22"/>
+          <w:lang w:val="en-US"/>
+        </w:rPr>
+        <w:t xml:space="preserve"> </w:t>
+      </w:r>
+      <w:proofErr w:type="spellStart"/>
+      <w:r>
+        <w:rPr>
+          <w:rStyle w:val="normaltextrun"/>
+          <w:rFonts w:eastAsiaTheme="majorEastAsia"/>
+          <w:sz w:val="22"/>
+          <w:szCs w:val="22"/>
+          <w:lang w:val="en-US"/>
+        </w:rPr>
+        <w:t>Studi</w:t>
+      </w:r>
+      <w:proofErr w:type="spellEnd"/>
+      <w:r>
+        <w:rPr>
+          <w:rStyle w:val="normaltextrun"/>
+          <w:rFonts w:eastAsiaTheme="majorEastAsia"/>
+          <w:sz w:val="22"/>
+          <w:szCs w:val="22"/>
+          <w:lang w:val="en-US"/>
+        </w:rPr>
+        <w:t xml:space="preserve"> </w:t>
+      </w:r>
+      <w:proofErr w:type="spellStart"/>
+      <w:r>
+        <w:rPr>
+          <w:rStyle w:val="normaltextrun"/>
+          <w:rFonts w:eastAsiaTheme="majorEastAsia"/>
+          <w:sz w:val="22"/>
+          <w:szCs w:val="22"/>
+          <w:lang w:val="en-US"/>
+        </w:rPr>
+        <w:t>dell'Aquila</w:t>
+      </w:r>
+      <w:proofErr w:type="spellEnd"/>
+    </w:p>
+    <w:p>
+      <w:pPr>
+        <w:pStyle w:val="paragraph"/>
+        <w:spacing w:before="0" w:beforeAutospacing="0" w:after="0" w:afterAutospacing="0"/>
+        <w:jc w:val="center"/>
+        <w:textAlignment w:val="baseline"/>
+        <w:rPr>
+          <w:sz w:val="22"/>
+          <w:szCs w:val="22"/>
+        </w:rPr>
+      </w:pPr>
+      <w:r>
+        <w:rPr>
+          <w:rStyle w:val="normaltextrun"/>
+          <w:rFonts w:eastAsiaTheme="majorEastAsia"/>
+          <w:sz w:val="22"/>
+          <w:szCs w:val="22"/>
+          <w:lang w:val="en-US"/>
+        </w:rPr>
+        <w:t xml:space="preserve">Software Engineering </w:t>
+      </w:r>
+      <w:proofErr w:type="gramStart"/>
+      <w:r>
+        <w:rPr>
+          <w:rStyle w:val="normaltextrun"/>
+          <w:rFonts w:eastAsiaTheme="majorEastAsia"/>
+          <w:sz w:val="22"/>
+          <w:szCs w:val="22"/>
+          <w:lang w:val="en-US"/>
+        </w:rPr>
+        <w:t>For</w:t>
+      </w:r>
+      <w:proofErr w:type="gramEnd"/>
+      <w:r>
+        <w:rPr>
+          <w:rStyle w:val="normaltextrun"/>
+          <w:rFonts w:eastAsiaTheme="majorEastAsia"/>
+          <w:sz w:val="22"/>
+          <w:szCs w:val="22"/>
+          <w:lang w:val="en-US"/>
+        </w:rPr>
+        <w:t xml:space="preserve"> Internet of Things</w:t>
+      </w:r>
+    </w:p>
+    <w:p>
+      <w:pPr>
+        <w:pStyle w:val="paragraph"/>
+        <w:spacing w:before="0" w:beforeAutospacing="0" w:after="0" w:afterAutospacing="0"/>
+        <w:ind w:firstLine="720"/>
+        <w:jc w:val="center"/>
+        <w:textAlignment w:val="baseline"/>
+        <w:rPr>
+          <w:sz w:val="22"/>
+          <w:szCs w:val="22"/>
+        </w:rPr>
+      </w:pPr>
+    </w:p>
+    <w:p>
+      <w:pPr>
+        <w:pStyle w:val="paragraph"/>
+        <w:spacing w:before="0" w:beforeAutospacing="0" w:after="0" w:afterAutospacing="0"/>
+        <w:jc w:val="center"/>
+        <w:textAlignment w:val="baseline"/>
+        <w:rPr>
+          <w:sz w:val="22"/>
+          <w:szCs w:val="22"/>
+        </w:rPr>
+      </w:pPr>
+    </w:p>
+    <w:p>
+      <w:pPr>
+        <w:pStyle w:val="Heading2"/>
+        <w:rPr>
+          <w:rFonts w:ascii="Times New Roman" w:hAnsi="Times New Roman" w:cs="Times New Roman"/>
+          <w:color w:val="auto"/>
+          <w:sz w:val="28"/>
+          <w:szCs w:val="28"/>
+        </w:rPr>
+      </w:pPr>
+      <w:r>
+        <w:rPr>
+          <w:rFonts w:ascii="Times New Roman" w:hAnsi="Times New Roman" w:cs="Times New Roman"/>
+          <w:color w:val="auto"/>
+          <w:sz w:val="28"/>
+          <w:szCs w:val="28"/>
+        </w:rPr>
+        <w:t>Contents</w:t>
+      </w:r>
+    </w:p>
+    <w:p>
+      <w:pPr>
+        <w:rPr>
+          <w:rFonts w:ascii="Times New Roman" w:hAnsi="Times New Roman" w:cs="Times New Roman"/>
+        </w:rPr>
+      </w:pPr>
+      <w:r>
+        <w:rPr>
+          <w:rFonts w:ascii="Times New Roman" w:hAnsi="Times New Roman" w:cs="Times New Roman"/>
+        </w:rPr>
+        <w:br/>
+        <w:t>1. Introduction</w:t>
       </w:r>
       <w:r>
         <w:rPr>
-          <w:rFonts w:ascii="Roboto" w:hAnsi="Roboto"/>
+          <w:rFonts w:ascii="Times New Roman" w:hAnsi="Times New Roman" w:cs="Times New Roman"/>
+        </w:rPr>
+        <w:br/>
+        <w:t>2. Objectives</w:t>
+      </w:r>
+      <w:r>
+        <w:rPr>
+          <w:rFonts w:ascii="Times New Roman" w:hAnsi="Times New Roman" w:cs="Times New Roman"/>
+        </w:rPr>
+        <w:br/>
+        <w:t>3. Functional Requirements</w:t>
+      </w:r>
+      <w:r>
+        <w:rPr>
+          <w:rFonts w:ascii="Times New Roman" w:hAnsi="Times New Roman" w:cs="Times New Roman"/>
+        </w:rPr>
+        <w:br/>
+        <w:t>4. Non-Functional Requirements</w:t>
+      </w:r>
+      <w:r>
+        <w:rPr>
+          <w:rFonts w:ascii="Times New Roman" w:hAnsi="Times New Roman" w:cs="Times New Roman"/>
+        </w:rPr>
+        <w:br/>
+        <w:t>5. Technologies Used</w:t>
+      </w:r>
+      <w:r>
+        <w:rPr>
+          <w:rFonts w:ascii="Times New Roman" w:hAnsi="Times New Roman" w:cs="Times New Roman"/>
+        </w:rPr>
+        <w:br/>
+        <w:t>6. System Architecture</w:t>
+      </w:r>
+      <w:r>
+        <w:rPr>
+          <w:rFonts w:ascii="Times New Roman" w:hAnsi="Times New Roman" w:cs="Times New Roman"/>
+        </w:rPr>
+        <w:br/>
+        <w:t>7. System Functionality</w:t>
+      </w:r>
+      <w:r>
+        <w:rPr>
+          <w:rFonts w:ascii="Times New Roman" w:hAnsi="Times New Roman" w:cs="Times New Roman"/>
+        </w:rPr>
+        <w:br/>
+        <w:t>8. Data Visualization using Grafana</w:t>
+      </w:r>
+      <w:r>
+        <w:rPr>
+          <w:rFonts w:ascii="Times New Roman" w:hAnsi="Times New Roman" w:cs="Times New Roman"/>
+        </w:rPr>
+        <w:br/>
+        <w:t>9. Conclusion</w:t>
+      </w:r>
+      <w:r>
+        <w:rPr>
+          <w:rFonts w:ascii="Times New Roman" w:hAnsi="Times New Roman" w:cs="Times New Roman"/>
         </w:rPr>
         <w:br/>
       </w:r>
     </w:p>
     <w:p>
       <w:pPr>
-        <w:pStyle w:val="NormalWeb"/>
-        <w:shd w:val="clear" w:color="auto" w:fill="FFFFFF"/>
-        <w:rPr>
-          <w:rFonts w:ascii="Roboto" w:hAnsi="Roboto"/>
-          <w:b/>
-          <w:bCs/>
+        <w:rPr>
+          <w:rFonts w:ascii="Times New Roman" w:hAnsi="Times New Roman" w:cs="Times New Roman"/>
+        </w:rPr>
+      </w:pPr>
+    </w:p>
+    <w:p>
+      <w:pPr>
+        <w:rPr>
+          <w:rFonts w:ascii="Times New Roman" w:hAnsi="Times New Roman" w:cs="Times New Roman"/>
+        </w:rPr>
+      </w:pPr>
+    </w:p>
+    <w:p>
+      <w:pPr>
+        <w:rPr>
+          <w:rFonts w:ascii="Times New Roman" w:hAnsi="Times New Roman" w:cs="Times New Roman"/>
+        </w:rPr>
+      </w:pPr>
+    </w:p>
+    <w:p>
+      <w:pPr>
+        <w:pStyle w:val="Heading2"/>
+        <w:rPr>
+          <w:rFonts w:ascii="Times New Roman" w:hAnsi="Times New Roman" w:cs="Times New Roman"/>
+          <w:color w:val="auto"/>
+          <w:sz w:val="28"/>
+          <w:szCs w:val="28"/>
         </w:rPr>
       </w:pPr>
       <w:r>
         <w:rPr>
-          <w:rFonts w:ascii="Roboto" w:hAnsi="Roboto"/>
-          <w:b/>
-          <w:bCs/>
-        </w:rPr>
-        <w:t>Professor Davide Di Ruscio</w:t>
-      </w:r>
-      <w:r>
-        <w:rPr>
-          <w:rFonts w:ascii="Roboto" w:hAnsi="Roboto"/>
-          <w:b/>
-          <w:bCs/>
-        </w:rPr>
-        <w:br/>
+          <w:rFonts w:ascii="Times New Roman" w:hAnsi="Times New Roman" w:cs="Times New Roman"/>
+          <w:color w:val="auto"/>
+          <w:sz w:val="28"/>
+          <w:szCs w:val="28"/>
+        </w:rPr>
+        <w:lastRenderedPageBreak/>
+        <w:t>1. Introduction</w:t>
       </w:r>
     </w:p>
     <w:p>
       <w:pPr>
-        <w:pStyle w:val="NormalWeb"/>
-        <w:shd w:val="clear" w:color="auto" w:fill="FFFFFF"/>
+        <w:rPr>
+          <w:rFonts w:ascii="Times New Roman" w:hAnsi="Times New Roman" w:cs="Times New Roman"/>
+        </w:rPr>
       </w:pPr>
       <w:r>
         <w:rPr>
-          <w:rFonts w:ascii="Roboto" w:hAnsi="Roboto"/>
-          <w:b/>
-          <w:bCs/>
-        </w:rPr>
-        <w:t xml:space="preserve">Software Engineering for Internet of Things </w:t>
-      </w:r>
-    </w:p>
-    <w:p>
-      <w:pPr>
-        <w:pStyle w:val="Heading2"/>
-      </w:pPr>
-      <w:r>
-        <w:t>Members</w:t>
-      </w:r>
-    </w:p>
-    <w:p>
-      <w:r>
-        <w:t>Eric Rode</w:t>
+          <w:rFonts w:ascii="Times New Roman" w:hAnsi="Times New Roman" w:cs="Times New Roman"/>
+        </w:rPr>
+        <w:br/>
+        <w:t>The Smart Gym Monitoring System leverages Internet of Things (IoT) technologies to</w:t>
       </w:r>
       <w:r>
-        <w:br/>
-      </w:r>
-      <w:proofErr w:type="spellStart"/>
-      <w:r>
-        <w:t>Goktug</w:t>
-      </w:r>
-      <w:proofErr w:type="spellEnd"/>
-      <w:r>
+        <w:rPr>
+          <w:rFonts w:ascii="Times New Roman" w:hAnsi="Times New Roman" w:cs="Times New Roman"/>
+        </w:rPr>
         <w:t xml:space="preserve"> </w:t>
       </w:r>
-      <w:proofErr w:type="spellStart"/>
       <w:r>
-        <w:t>Genckaya</w:t>
-      </w:r>
-      <w:proofErr w:type="spellEnd"/>
-      <w:r>
-        <w:br/>
-        <w:t>Jorge Leon</w:t>
-      </w:r>
-    </w:p>
-    <w:p>
-      <w:pPr>
-        <w:pStyle w:val="Heading2"/>
-      </w:pPr>
-      <w:r>
-        <w:t>Contents</w:t>
-      </w:r>
-    </w:p>
-    <w:p>
-      <w:r>
-        <w:br/>
-        <w:t>1. Introduction</w:t>
+        <w:rPr>
+          <w:rFonts w:ascii="Times New Roman" w:hAnsi="Times New Roman" w:cs="Times New Roman"/>
+        </w:rPr>
+        <w:t>enhance the operational efficiency and user experience in gym environments. By</w:t>
       </w:r>
       <w:r>
-        <w:br/>
-        <w:t>2. Objectives</w:t>
+        <w:rPr>
+          <w:rFonts w:ascii="Times New Roman" w:hAnsi="Times New Roman" w:cs="Times New Roman"/>
+        </w:rPr>
+        <w:t xml:space="preserve"> </w:t>
       </w:r>
       <w:r>
-        <w:br/>
-        <w:t>3. Functional Requirements</w:t>
+        <w:rPr>
+          <w:rFonts w:ascii="Times New Roman" w:hAnsi="Times New Roman" w:cs="Times New Roman"/>
+        </w:rPr>
+        <w:t>monitoring key metrics such as occupancy, temperature, equipment status</w:t>
       </w:r>
       <w:r>
-        <w:br/>
-        <w:t>4. Non-Functional Requirements</w:t>
+        <w:rPr>
+          <w:rFonts w:ascii="Times New Roman" w:hAnsi="Times New Roman" w:cs="Times New Roman"/>
+        </w:rPr>
+        <w:t xml:space="preserve"> and air quality</w:t>
       </w:r>
       <w:r>
-        <w:br/>
-        <w:t>5. Technologies Used</w:t>
+        <w:rPr>
+          <w:rFonts w:ascii="Times New Roman" w:hAnsi="Times New Roman" w:cs="Times New Roman"/>
+        </w:rPr>
+        <w:t>, this system provides actionable insights for gym staff to improve customer satisfaction and ensure safety</w:t>
       </w:r>
       <w:r>
-        <w:br/>
-        <w:t>6. System Architecture</w:t>
+        <w:rPr>
+          <w:rFonts w:ascii="Times New Roman" w:hAnsi="Times New Roman" w:cs="Times New Roman"/>
+        </w:rPr>
+        <w:t xml:space="preserve"> as well as giving to the customers directly to ensure a good training experience</w:t>
       </w:r>
       <w:r>
-        <w:br/>
-        <w:t>7. System Functionality</w:t>
+        <w:rPr>
+          <w:rFonts w:ascii="Times New Roman" w:hAnsi="Times New Roman" w:cs="Times New Roman"/>
+        </w:rPr>
+        <w:t>. The system integrates real-time data from sensors, advanced analytics, and alert mechanisms to enable rapid responses to critical situations such as overcrowding, overheating, or equipment malfunction.</w:t>
       </w:r>
       <w:r>
-        <w:br/>
-        <w:t>8. Data Visualization using Grafana</w:t>
-      </w:r>
-      <w:r>
-        <w:br/>
-        <w:t>9. Conclusion</w:t>
-      </w:r>
-      <w:r>
+        <w:rPr>
+          <w:rFonts w:ascii="Times New Roman" w:hAnsi="Times New Roman" w:cs="Times New Roman"/>
+        </w:rPr>
         <w:br/>
       </w:r>
     </w:p>
     <w:p>
       <w:pPr>
         <w:pStyle w:val="Heading2"/>
+        <w:rPr>
+          <w:rFonts w:ascii="Times New Roman" w:hAnsi="Times New Roman" w:cs="Times New Roman"/>
+          <w:color w:val="auto"/>
+          <w:sz w:val="28"/>
+          <w:szCs w:val="28"/>
+        </w:rPr>
       </w:pPr>
       <w:r>
-        <w:t>1. Introduction</w:t>
+        <w:rPr>
+          <w:rFonts w:ascii="Times New Roman" w:hAnsi="Times New Roman" w:cs="Times New Roman"/>
+          <w:color w:val="auto"/>
+          <w:sz w:val="28"/>
+          <w:szCs w:val="28"/>
+        </w:rPr>
+        <w:t>2. Objectives</w:t>
       </w:r>
     </w:p>
     <w:p>
+      <w:pPr>
+        <w:pStyle w:val="Heading2"/>
+        <w:rPr>
+          <w:rFonts w:ascii="Times New Roman" w:hAnsi="Times New Roman" w:cs="Times New Roman"/>
+          <w:b w:val="0"/>
+          <w:bCs w:val="0"/>
+          <w:color w:val="auto"/>
+          <w:sz w:val="28"/>
+          <w:szCs w:val="28"/>
+        </w:rPr>
+      </w:pPr>
       <w:r>
+        <w:rPr>
+          <w:rFonts w:ascii="Times New Roman" w:hAnsi="Times New Roman" w:cs="Times New Roman"/>
+          <w:color w:val="auto"/>
+          <w:sz w:val="22"/>
+          <w:szCs w:val="22"/>
+        </w:rPr>
         <w:br/>
-        <w:t>The Smart Gym Monitoring System leverages Internet of Things (IoT) technologies to</w:t>
       </w:r>
       <w:r>
+        <w:rPr>
+          <w:rFonts w:ascii="Times New Roman" w:hAnsi="Times New Roman" w:cs="Times New Roman"/>
+          <w:b w:val="0"/>
+          <w:bCs w:val="0"/>
+          <w:color w:val="auto"/>
+          <w:sz w:val="22"/>
+          <w:szCs w:val="22"/>
+        </w:rPr>
+        <w:t xml:space="preserve">- </w:t>
+      </w:r>
+      <w:r>
+        <w:rPr>
+          <w:rFonts w:ascii="Times New Roman" w:hAnsi="Times New Roman" w:cs="Times New Roman"/>
+          <w:i/>
+          <w:iCs/>
+          <w:color w:val="auto"/>
+          <w:sz w:val="22"/>
+          <w:szCs w:val="22"/>
+        </w:rPr>
+        <w:t>Reliable IoT system for real-time monitoring of gym environments</w:t>
+      </w:r>
+      <w:r>
+        <w:rPr>
+          <w:rFonts w:ascii="Times New Roman" w:hAnsi="Times New Roman" w:cs="Times New Roman"/>
+          <w:b w:val="0"/>
+          <w:bCs w:val="0"/>
+          <w:color w:val="auto"/>
+          <w:sz w:val="22"/>
+          <w:szCs w:val="22"/>
+        </w:rPr>
+        <w:t>: d</w:t>
+      </w:r>
+      <w:r>
+        <w:rPr>
+          <w:rFonts w:ascii="Times New Roman" w:hAnsi="Times New Roman" w:cs="Times New Roman"/>
+          <w:b w:val="0"/>
+          <w:bCs w:val="0"/>
+          <w:color w:val="auto"/>
+          <w:sz w:val="22"/>
+          <w:szCs w:val="22"/>
+        </w:rPr>
+        <w:t>evelop a robust IoT system capable of tracking metrics like occupancy, temperature,</w:t>
+      </w:r>
+      <w:r>
+        <w:rPr>
+          <w:rFonts w:ascii="Times New Roman" w:hAnsi="Times New Roman" w:cs="Times New Roman"/>
+          <w:b w:val="0"/>
+          <w:bCs w:val="0"/>
+          <w:color w:val="auto"/>
+          <w:sz w:val="22"/>
+          <w:szCs w:val="22"/>
+        </w:rPr>
         <w:t xml:space="preserve"> </w:t>
       </w:r>
       <w:r>
-        <w:t>enhance the operational efficiency and user experience in gym environments. By</w:t>
+        <w:rPr>
+          <w:rFonts w:ascii="Times New Roman" w:hAnsi="Times New Roman" w:cs="Times New Roman"/>
+          <w:b w:val="0"/>
+          <w:bCs w:val="0"/>
+          <w:color w:val="auto"/>
+          <w:sz w:val="22"/>
+          <w:szCs w:val="22"/>
+        </w:rPr>
+        <w:t>equipment health</w:t>
       </w:r>
       <w:r>
+        <w:rPr>
+          <w:rFonts w:ascii="Times New Roman" w:hAnsi="Times New Roman" w:cs="Times New Roman"/>
+          <w:b w:val="0"/>
+          <w:bCs w:val="0"/>
+          <w:color w:val="auto"/>
+          <w:sz w:val="22"/>
+          <w:szCs w:val="22"/>
+        </w:rPr>
+        <w:t xml:space="preserve"> and air quality</w:t>
+      </w:r>
+      <w:r>
+        <w:rPr>
+          <w:rFonts w:ascii="Times New Roman" w:hAnsi="Times New Roman" w:cs="Times New Roman"/>
+          <w:b w:val="0"/>
+          <w:bCs w:val="0"/>
+          <w:color w:val="auto"/>
+          <w:sz w:val="22"/>
+          <w:szCs w:val="22"/>
+        </w:rPr>
+        <w:t>.</w:t>
+      </w:r>
+      <w:r>
+        <w:rPr>
+          <w:rFonts w:ascii="Times New Roman" w:hAnsi="Times New Roman" w:cs="Times New Roman"/>
+          <w:b w:val="0"/>
+          <w:bCs w:val="0"/>
+          <w:color w:val="auto"/>
+          <w:sz w:val="22"/>
+          <w:szCs w:val="22"/>
+        </w:rPr>
+        <w:br/>
+      </w:r>
+      <w:r>
+        <w:rPr>
+          <w:rFonts w:ascii="Times New Roman" w:hAnsi="Times New Roman" w:cs="Times New Roman"/>
+          <w:b w:val="0"/>
+          <w:bCs w:val="0"/>
+          <w:color w:val="auto"/>
+          <w:sz w:val="22"/>
+          <w:szCs w:val="22"/>
+        </w:rPr>
+        <w:br/>
+      </w:r>
+      <w:r>
+        <w:rPr>
+          <w:rFonts w:ascii="Times New Roman" w:hAnsi="Times New Roman" w:cs="Times New Roman"/>
+          <w:b w:val="0"/>
+          <w:bCs w:val="0"/>
+          <w:color w:val="auto"/>
+          <w:sz w:val="22"/>
+          <w:szCs w:val="22"/>
+        </w:rPr>
+        <w:t xml:space="preserve">- </w:t>
+      </w:r>
+      <w:r>
+        <w:rPr>
+          <w:rFonts w:ascii="Times New Roman" w:hAnsi="Times New Roman" w:cs="Times New Roman"/>
+          <w:i/>
+          <w:iCs/>
+          <w:color w:val="auto"/>
+          <w:sz w:val="22"/>
+          <w:szCs w:val="22"/>
+        </w:rPr>
+        <w:t>Automated detection and alerts</w:t>
+      </w:r>
+      <w:r>
+        <w:rPr>
+          <w:rFonts w:ascii="Times New Roman" w:hAnsi="Times New Roman" w:cs="Times New Roman"/>
+          <w:color w:val="auto"/>
+          <w:sz w:val="22"/>
+          <w:szCs w:val="22"/>
+        </w:rPr>
+        <w:t>:</w:t>
+      </w:r>
+      <w:r>
+        <w:rPr>
+          <w:rFonts w:ascii="Times New Roman" w:hAnsi="Times New Roman" w:cs="Times New Roman"/>
+          <w:b w:val="0"/>
+          <w:bCs w:val="0"/>
+          <w:color w:val="auto"/>
+          <w:sz w:val="22"/>
+          <w:szCs w:val="22"/>
+        </w:rPr>
+        <w:t xml:space="preserve"> i</w:t>
+      </w:r>
+      <w:r>
+        <w:rPr>
+          <w:rFonts w:ascii="Times New Roman" w:hAnsi="Times New Roman" w:cs="Times New Roman"/>
+          <w:b w:val="0"/>
+          <w:bCs w:val="0"/>
+          <w:color w:val="auto"/>
+          <w:sz w:val="22"/>
+          <w:szCs w:val="22"/>
+        </w:rPr>
+        <w:t>dentify abnormal conditions (e.g., overcrowding, overheating) and notify staff in real-time.</w:t>
+      </w:r>
+      <w:r>
+        <w:rPr>
+          <w:rFonts w:ascii="Times New Roman" w:hAnsi="Times New Roman" w:cs="Times New Roman"/>
+          <w:b w:val="0"/>
+          <w:bCs w:val="0"/>
+          <w:color w:val="auto"/>
+          <w:sz w:val="22"/>
+          <w:szCs w:val="22"/>
+        </w:rPr>
+        <w:br/>
+      </w:r>
+      <w:r>
+        <w:rPr>
+          <w:rFonts w:ascii="Times New Roman" w:hAnsi="Times New Roman" w:cs="Times New Roman"/>
+          <w:b w:val="0"/>
+          <w:bCs w:val="0"/>
+          <w:color w:val="auto"/>
+          <w:sz w:val="22"/>
+          <w:szCs w:val="22"/>
+        </w:rPr>
+        <w:br/>
+      </w:r>
+      <w:r>
+        <w:rPr>
+          <w:rFonts w:ascii="Times New Roman" w:hAnsi="Times New Roman" w:cs="Times New Roman"/>
+          <w:b w:val="0"/>
+          <w:bCs w:val="0"/>
+          <w:color w:val="auto"/>
+          <w:sz w:val="22"/>
+          <w:szCs w:val="22"/>
+        </w:rPr>
+        <w:t xml:space="preserve">- </w:t>
+      </w:r>
+      <w:r>
+        <w:rPr>
+          <w:rFonts w:ascii="Times New Roman" w:hAnsi="Times New Roman" w:cs="Times New Roman"/>
+          <w:i/>
+          <w:iCs/>
+          <w:color w:val="auto"/>
+          <w:sz w:val="22"/>
+          <w:szCs w:val="22"/>
+        </w:rPr>
+        <w:t>User-friendly dashboard for real-time insights</w:t>
+      </w:r>
+      <w:r>
+        <w:rPr>
+          <w:rFonts w:ascii="Times New Roman" w:hAnsi="Times New Roman" w:cs="Times New Roman"/>
+          <w:color w:val="auto"/>
+          <w:sz w:val="22"/>
+          <w:szCs w:val="22"/>
+        </w:rPr>
+        <w:t>:</w:t>
+      </w:r>
+      <w:r>
+        <w:rPr>
+          <w:rFonts w:ascii="Times New Roman" w:hAnsi="Times New Roman" w:cs="Times New Roman"/>
+          <w:b w:val="0"/>
+          <w:bCs w:val="0"/>
+          <w:color w:val="auto"/>
+          <w:sz w:val="22"/>
+          <w:szCs w:val="22"/>
+        </w:rPr>
         <w:t xml:space="preserve"> </w:t>
       </w:r>
       <w:r>
-        <w:t>monitoring key metrics such as occupancy, temperature, equipment status</w:t>
+        <w:rPr>
+          <w:rFonts w:ascii="Times New Roman" w:hAnsi="Times New Roman" w:cs="Times New Roman"/>
+          <w:b w:val="0"/>
+          <w:bCs w:val="0"/>
+          <w:color w:val="auto"/>
+          <w:sz w:val="22"/>
+          <w:szCs w:val="22"/>
+        </w:rPr>
+        <w:t>Provide a Grafana-based dashboard for staff to monitor the gym environment at a glance.</w:t>
       </w:r>
       <w:r>
-        <w:t xml:space="preserve"> and air quality</w:t>
-      </w:r>
-      <w:r>
-        <w:t>, this system provides actionable insights for gym staff to improve customer satisfaction and ensure safety</w:t>
-      </w:r>
-      <w:r>
-        <w:t xml:space="preserve"> as well as giving to the customers directly to ensure a good training experience</w:t>
-      </w:r>
-      <w:r>
-        <w:t>. The system integrates real-time data from sensors, advanced analytics, and alert mechanisms to enable rapid responses to critical situations such as overcrowding, overheating, or equipment malfunction.</w:t>
-      </w:r>
-      <w:r>
+        <w:rPr>
+          <w:rFonts w:ascii="Times New Roman" w:hAnsi="Times New Roman" w:cs="Times New Roman"/>
+          <w:b w:val="0"/>
+          <w:bCs w:val="0"/>
+          <w:color w:val="auto"/>
+          <w:sz w:val="22"/>
+          <w:szCs w:val="22"/>
+        </w:rPr>
         <w:br/>
       </w:r>
     </w:p>
     <w:p>
       <w:pPr>
         <w:pStyle w:val="Heading2"/>
+        <w:rPr>
+          <w:rFonts w:ascii="Times New Roman" w:hAnsi="Times New Roman" w:cs="Times New Roman"/>
+          <w:color w:val="auto"/>
+          <w:sz w:val="28"/>
+          <w:szCs w:val="28"/>
+        </w:rPr>
       </w:pPr>
       <w:r>
-        <w:lastRenderedPageBreak/>
-        <w:t>2. Objectives</w:t>
-      </w:r>
-    </w:p>
-    <w:p>
-      <w:r>
-        <w:br/>
-        <w:t>2.1 Reliable IoT system for real-time monitoring of gym environments</w:t>
-      </w:r>
-      <w:r>
-        <w:br/>
-        <w:t>- Develop a robust IoT system capable of tracking metrics like occupancy, temperature,</w:t>
-      </w:r>
-      <w:r>
-        <w:t xml:space="preserve"> </w:t>
-      </w:r>
-      <w:r>
-        <w:t>equipment health</w:t>
-      </w:r>
-      <w:r>
-        <w:t xml:space="preserve"> and air quality</w:t>
-      </w:r>
-      <w:r>
-        <w:t>.</w:t>
-      </w:r>
-      <w:r>
-        <w:br/>
-      </w:r>
-      <w:r>
-        <w:br/>
-        <w:t>2.2 Automated detection and alerts</w:t>
-      </w:r>
-      <w:r>
-        <w:br/>
-        <w:t>- Identify abnormal conditions (e.g., overcrowding, overheating) and notify staff in real-time.</w:t>
-      </w:r>
-      <w:r>
-        <w:br/>
-      </w:r>
-      <w:r>
-        <w:br/>
-        <w:t>2.3 User-friendly dashboard for real-time insights</w:t>
-      </w:r>
-      <w:r>
-        <w:br/>
-        <w:t>- Provide a Grafana-based dashboard for staff to monitor the gym environment at a glance.</w:t>
-      </w:r>
-      <w:r>
-        <w:br/>
-      </w:r>
-    </w:p>
-    <w:p>
-      <w:pPr>
-        <w:pStyle w:val="Heading2"/>
-      </w:pPr>
-      <w:r>
+        <w:rPr>
+          <w:rFonts w:ascii="Times New Roman" w:hAnsi="Times New Roman" w:cs="Times New Roman"/>
+          <w:color w:val="auto"/>
+          <w:sz w:val="28"/>
+          <w:szCs w:val="28"/>
+        </w:rPr>
         <w:t>3. Functional Requirements</w:t>
       </w:r>
     </w:p>
+    <w:p/>
     <w:tbl>
       <w:tblPr>
         <w:tblStyle w:val="TableGrid"/>
@@ -278,7 +1001,19 @@
             <w:tcW w:w="2880" w:type="dxa"/>
           </w:tcPr>
           <w:p>
+            <w:pPr>
+              <w:rPr>
+                <w:rFonts w:ascii="Times New Roman" w:hAnsi="Times New Roman" w:cs="Times New Roman"/>
+                <w:b/>
+                <w:bCs/>
+              </w:rPr>
+            </w:pPr>
             <w:r>
+              <w:rPr>
+                <w:rFonts w:ascii="Times New Roman" w:hAnsi="Times New Roman" w:cs="Times New Roman"/>
+                <w:b/>
+                <w:bCs/>
+              </w:rPr>
               <w:t>Identifier</w:t>
             </w:r>
           </w:p>
@@ -288,7 +1023,19 @@
             <w:tcW w:w="2880" w:type="dxa"/>
           </w:tcPr>
           <w:p>
+            <w:pPr>
+              <w:rPr>
+                <w:rFonts w:ascii="Times New Roman" w:hAnsi="Times New Roman" w:cs="Times New Roman"/>
+                <w:b/>
+                <w:bCs/>
+              </w:rPr>
+            </w:pPr>
             <w:r>
+              <w:rPr>
+                <w:rFonts w:ascii="Times New Roman" w:hAnsi="Times New Roman" w:cs="Times New Roman"/>
+                <w:b/>
+                <w:bCs/>
+              </w:rPr>
               <w:t>Name</w:t>
             </w:r>
           </w:p>
@@ -298,7 +1045,19 @@
             <w:tcW w:w="2880" w:type="dxa"/>
           </w:tcPr>
           <w:p>
+            <w:pPr>
+              <w:rPr>
+                <w:rFonts w:ascii="Times New Roman" w:hAnsi="Times New Roman" w:cs="Times New Roman"/>
+                <w:b/>
+                <w:bCs/>
+              </w:rPr>
+            </w:pPr>
             <w:r>
+              <w:rPr>
+                <w:rFonts w:ascii="Times New Roman" w:hAnsi="Times New Roman" w:cs="Times New Roman"/>
+                <w:b/>
+                <w:bCs/>
+              </w:rPr>
               <w:t>Description</w:t>
             </w:r>
           </w:p>
@@ -310,7 +1069,15 @@
             <w:tcW w:w="2880" w:type="dxa"/>
           </w:tcPr>
           <w:p>
+            <w:pPr>
+              <w:rPr>
+                <w:rFonts w:ascii="Times New Roman" w:hAnsi="Times New Roman" w:cs="Times New Roman"/>
+              </w:rPr>
+            </w:pPr>
             <w:r>
+              <w:rPr>
+                <w:rFonts w:ascii="Times New Roman" w:hAnsi="Times New Roman" w:cs="Times New Roman"/>
+              </w:rPr>
               <w:t>SGMS-FR001</w:t>
             </w:r>
           </w:p>
@@ -320,7 +1087,15 @@
             <w:tcW w:w="2880" w:type="dxa"/>
           </w:tcPr>
           <w:p>
+            <w:pPr>
+              <w:rPr>
+                <w:rFonts w:ascii="Times New Roman" w:hAnsi="Times New Roman" w:cs="Times New Roman"/>
+              </w:rPr>
+            </w:pPr>
             <w:r>
+              <w:rPr>
+                <w:rFonts w:ascii="Times New Roman" w:hAnsi="Times New Roman" w:cs="Times New Roman"/>
+              </w:rPr>
               <w:t>Data Generation</w:t>
             </w:r>
           </w:p>
@@ -330,13 +1105,27 @@
             <w:tcW w:w="2880" w:type="dxa"/>
           </w:tcPr>
           <w:p>
+            <w:pPr>
+              <w:rPr>
+                <w:rFonts w:ascii="Times New Roman" w:hAnsi="Times New Roman" w:cs="Times New Roman"/>
+              </w:rPr>
+            </w:pPr>
             <w:r>
+              <w:rPr>
+                <w:rFonts w:ascii="Times New Roman" w:hAnsi="Times New Roman" w:cs="Times New Roman"/>
+              </w:rPr>
               <w:t>Simulate real-time sensor data for occupancy, temperature, equipment</w:t>
             </w:r>
             <w:r>
+              <w:rPr>
+                <w:rFonts w:ascii="Times New Roman" w:hAnsi="Times New Roman" w:cs="Times New Roman"/>
+              </w:rPr>
               <w:t xml:space="preserve"> and air quality</w:t>
             </w:r>
             <w:r>
+              <w:rPr>
+                <w:rFonts w:ascii="Times New Roman" w:hAnsi="Times New Roman" w:cs="Times New Roman"/>
+              </w:rPr>
               <w:t>.</w:t>
             </w:r>
           </w:p>
@@ -348,7 +1137,15 @@
             <w:tcW w:w="2880" w:type="dxa"/>
           </w:tcPr>
           <w:p>
+            <w:pPr>
+              <w:rPr>
+                <w:rFonts w:ascii="Times New Roman" w:hAnsi="Times New Roman" w:cs="Times New Roman"/>
+              </w:rPr>
+            </w:pPr>
             <w:r>
+              <w:rPr>
+                <w:rFonts w:ascii="Times New Roman" w:hAnsi="Times New Roman" w:cs="Times New Roman"/>
+              </w:rPr>
               <w:t>SGMS-FR002</w:t>
             </w:r>
           </w:p>
@@ -358,7 +1155,15 @@
             <w:tcW w:w="2880" w:type="dxa"/>
           </w:tcPr>
           <w:p>
+            <w:pPr>
+              <w:rPr>
+                <w:rFonts w:ascii="Times New Roman" w:hAnsi="Times New Roman" w:cs="Times New Roman"/>
+              </w:rPr>
+            </w:pPr>
             <w:r>
+              <w:rPr>
+                <w:rFonts w:ascii="Times New Roman" w:hAnsi="Times New Roman" w:cs="Times New Roman"/>
+              </w:rPr>
               <w:t>Data Collection</w:t>
             </w:r>
           </w:p>
@@ -368,7 +1173,15 @@
             <w:tcW w:w="2880" w:type="dxa"/>
           </w:tcPr>
           <w:p>
+            <w:pPr>
+              <w:rPr>
+                <w:rFonts w:ascii="Times New Roman" w:hAnsi="Times New Roman" w:cs="Times New Roman"/>
+              </w:rPr>
+            </w:pPr>
             <w:r>
+              <w:rPr>
+                <w:rFonts w:ascii="Times New Roman" w:hAnsi="Times New Roman" w:cs="Times New Roman"/>
+              </w:rPr>
               <w:t>Collect and transmit data from all sensors to a centralized server.</w:t>
             </w:r>
           </w:p>
@@ -380,7 +1193,15 @@
             <w:tcW w:w="2880" w:type="dxa"/>
           </w:tcPr>
           <w:p>
+            <w:pPr>
+              <w:rPr>
+                <w:rFonts w:ascii="Times New Roman" w:hAnsi="Times New Roman" w:cs="Times New Roman"/>
+              </w:rPr>
+            </w:pPr>
             <w:r>
+              <w:rPr>
+                <w:rFonts w:ascii="Times New Roman" w:hAnsi="Times New Roman" w:cs="Times New Roman"/>
+              </w:rPr>
               <w:t>SGMS-FR003</w:t>
             </w:r>
           </w:p>
@@ -390,7 +1211,15 @@
             <w:tcW w:w="2880" w:type="dxa"/>
           </w:tcPr>
           <w:p>
+            <w:pPr>
+              <w:rPr>
+                <w:rFonts w:ascii="Times New Roman" w:hAnsi="Times New Roman" w:cs="Times New Roman"/>
+              </w:rPr>
+            </w:pPr>
             <w:r>
+              <w:rPr>
+                <w:rFonts w:ascii="Times New Roman" w:hAnsi="Times New Roman" w:cs="Times New Roman"/>
+              </w:rPr>
               <w:t>Alerts</w:t>
             </w:r>
           </w:p>
@@ -400,7 +1229,15 @@
             <w:tcW w:w="2880" w:type="dxa"/>
           </w:tcPr>
           <w:p>
+            <w:pPr>
+              <w:rPr>
+                <w:rFonts w:ascii="Times New Roman" w:hAnsi="Times New Roman" w:cs="Times New Roman"/>
+              </w:rPr>
+            </w:pPr>
             <w:r>
+              <w:rPr>
+                <w:rFonts w:ascii="Times New Roman" w:hAnsi="Times New Roman" w:cs="Times New Roman"/>
+              </w:rPr>
               <w:t>Detect abnormal conditions and notify staff.</w:t>
             </w:r>
           </w:p>
@@ -412,7 +1249,15 @@
             <w:tcW w:w="2880" w:type="dxa"/>
           </w:tcPr>
           <w:p>
+            <w:pPr>
+              <w:rPr>
+                <w:rFonts w:ascii="Times New Roman" w:hAnsi="Times New Roman" w:cs="Times New Roman"/>
+              </w:rPr>
+            </w:pPr>
             <w:r>
+              <w:rPr>
+                <w:rFonts w:ascii="Times New Roman" w:hAnsi="Times New Roman" w:cs="Times New Roman"/>
+              </w:rPr>
               <w:t>SGMS-FR004</w:t>
             </w:r>
           </w:p>
@@ -422,7 +1267,15 @@
             <w:tcW w:w="2880" w:type="dxa"/>
           </w:tcPr>
           <w:p>
+            <w:pPr>
+              <w:rPr>
+                <w:rFonts w:ascii="Times New Roman" w:hAnsi="Times New Roman" w:cs="Times New Roman"/>
+              </w:rPr>
+            </w:pPr>
             <w:r>
+              <w:rPr>
+                <w:rFonts w:ascii="Times New Roman" w:hAnsi="Times New Roman" w:cs="Times New Roman"/>
+              </w:rPr>
               <w:t>Monitoring Interface</w:t>
             </w:r>
           </w:p>
@@ -432,7 +1285,15 @@
             <w:tcW w:w="2880" w:type="dxa"/>
           </w:tcPr>
           <w:p>
+            <w:pPr>
+              <w:rPr>
+                <w:rFonts w:ascii="Times New Roman" w:hAnsi="Times New Roman" w:cs="Times New Roman"/>
+              </w:rPr>
+            </w:pPr>
             <w:r>
+              <w:rPr>
+                <w:rFonts w:ascii="Times New Roman" w:hAnsi="Times New Roman" w:cs="Times New Roman"/>
+              </w:rPr>
               <w:t>Display real-time environmental data through a dashboard.</w:t>
             </w:r>
           </w:p>
@@ -444,7 +1305,15 @@
             <w:tcW w:w="2880" w:type="dxa"/>
           </w:tcPr>
           <w:p>
+            <w:pPr>
+              <w:rPr>
+                <w:rFonts w:ascii="Times New Roman" w:hAnsi="Times New Roman" w:cs="Times New Roman"/>
+              </w:rPr>
+            </w:pPr>
             <w:r>
+              <w:rPr>
+                <w:rFonts w:ascii="Times New Roman" w:hAnsi="Times New Roman" w:cs="Times New Roman"/>
+              </w:rPr>
               <w:t>SGMS-FR005</w:t>
             </w:r>
           </w:p>
@@ -454,7 +1323,15 @@
             <w:tcW w:w="2880" w:type="dxa"/>
           </w:tcPr>
           <w:p>
+            <w:pPr>
+              <w:rPr>
+                <w:rFonts w:ascii="Times New Roman" w:hAnsi="Times New Roman" w:cs="Times New Roman"/>
+              </w:rPr>
+            </w:pPr>
             <w:r>
+              <w:rPr>
+                <w:rFonts w:ascii="Times New Roman" w:hAnsi="Times New Roman" w:cs="Times New Roman"/>
+              </w:rPr>
               <w:t>Notification System</w:t>
             </w:r>
           </w:p>
@@ -464,7 +1341,15 @@
             <w:tcW w:w="2880" w:type="dxa"/>
           </w:tcPr>
           <w:p>
+            <w:pPr>
+              <w:rPr>
+                <w:rFonts w:ascii="Times New Roman" w:hAnsi="Times New Roman" w:cs="Times New Roman"/>
+              </w:rPr>
+            </w:pPr>
             <w:r>
+              <w:rPr>
+                <w:rFonts w:ascii="Times New Roman" w:hAnsi="Times New Roman" w:cs="Times New Roman"/>
+              </w:rPr>
               <w:t>Send alerts via Telegram for critical conditions.</w:t>
             </w:r>
           </w:p>
@@ -474,11 +1359,35 @@
     <w:p>
       <w:pPr>
         <w:pStyle w:val="Heading2"/>
+        <w:rPr>
+          <w:rFonts w:ascii="Times New Roman" w:hAnsi="Times New Roman" w:cs="Times New Roman"/>
+          <w:color w:val="auto"/>
+          <w:sz w:val="28"/>
+          <w:szCs w:val="28"/>
+        </w:rPr>
+      </w:pPr>
+    </w:p>
+    <w:p>
+      <w:pPr>
+        <w:pStyle w:val="Heading2"/>
+        <w:rPr>
+          <w:rFonts w:ascii="Times New Roman" w:hAnsi="Times New Roman" w:cs="Times New Roman"/>
+          <w:color w:val="auto"/>
+          <w:sz w:val="28"/>
+          <w:szCs w:val="28"/>
+        </w:rPr>
       </w:pPr>
       <w:r>
+        <w:rPr>
+          <w:rFonts w:ascii="Times New Roman" w:hAnsi="Times New Roman" w:cs="Times New Roman"/>
+          <w:color w:val="auto"/>
+          <w:sz w:val="28"/>
+          <w:szCs w:val="28"/>
+        </w:rPr>
         <w:t>4. Non-Functional Requirements</w:t>
       </w:r>
     </w:p>
+    <w:p/>
     <w:tbl>
       <w:tblPr>
         <w:tblStyle w:val="TableGrid"/>
@@ -496,7 +1405,19 @@
             <w:tcW w:w="2880" w:type="dxa"/>
           </w:tcPr>
           <w:p>
+            <w:pPr>
+              <w:rPr>
+                <w:rFonts w:ascii="Times New Roman" w:hAnsi="Times New Roman" w:cs="Times New Roman"/>
+                <w:b/>
+                <w:bCs/>
+              </w:rPr>
+            </w:pPr>
             <w:r>
+              <w:rPr>
+                <w:rFonts w:ascii="Times New Roman" w:hAnsi="Times New Roman" w:cs="Times New Roman"/>
+                <w:b/>
+                <w:bCs/>
+              </w:rPr>
               <w:t>Identifier</w:t>
             </w:r>
           </w:p>
@@ -506,7 +1427,19 @@
             <w:tcW w:w="2880" w:type="dxa"/>
           </w:tcPr>
           <w:p>
+            <w:pPr>
+              <w:rPr>
+                <w:rFonts w:ascii="Times New Roman" w:hAnsi="Times New Roman" w:cs="Times New Roman"/>
+                <w:b/>
+                <w:bCs/>
+              </w:rPr>
+            </w:pPr>
             <w:r>
+              <w:rPr>
+                <w:rFonts w:ascii="Times New Roman" w:hAnsi="Times New Roman" w:cs="Times New Roman"/>
+                <w:b/>
+                <w:bCs/>
+              </w:rPr>
               <w:t>Name</w:t>
             </w:r>
           </w:p>
@@ -516,7 +1449,19 @@
             <w:tcW w:w="2880" w:type="dxa"/>
           </w:tcPr>
           <w:p>
+            <w:pPr>
+              <w:rPr>
+                <w:rFonts w:ascii="Times New Roman" w:hAnsi="Times New Roman" w:cs="Times New Roman"/>
+                <w:b/>
+                <w:bCs/>
+              </w:rPr>
+            </w:pPr>
             <w:r>
+              <w:rPr>
+                <w:rFonts w:ascii="Times New Roman" w:hAnsi="Times New Roman" w:cs="Times New Roman"/>
+                <w:b/>
+                <w:bCs/>
+              </w:rPr>
               <w:t>Description</w:t>
             </w:r>
           </w:p>
@@ -528,7 +1473,15 @@
             <w:tcW w:w="2880" w:type="dxa"/>
           </w:tcPr>
           <w:p>
+            <w:pPr>
+              <w:rPr>
+                <w:rFonts w:ascii="Times New Roman" w:hAnsi="Times New Roman" w:cs="Times New Roman"/>
+              </w:rPr>
+            </w:pPr>
             <w:r>
+              <w:rPr>
+                <w:rFonts w:ascii="Times New Roman" w:hAnsi="Times New Roman" w:cs="Times New Roman"/>
+              </w:rPr>
               <w:t>SGMS-NFR001</w:t>
             </w:r>
           </w:p>
@@ -538,7 +1491,15 @@
             <w:tcW w:w="2880" w:type="dxa"/>
           </w:tcPr>
           <w:p>
+            <w:pPr>
+              <w:rPr>
+                <w:rFonts w:ascii="Times New Roman" w:hAnsi="Times New Roman" w:cs="Times New Roman"/>
+              </w:rPr>
+            </w:pPr>
             <w:r>
+              <w:rPr>
+                <w:rFonts w:ascii="Times New Roman" w:hAnsi="Times New Roman" w:cs="Times New Roman"/>
+              </w:rPr>
               <w:t>Response</w:t>
             </w:r>
           </w:p>
@@ -548,7 +1509,15 @@
             <w:tcW w:w="2880" w:type="dxa"/>
           </w:tcPr>
           <w:p>
+            <w:pPr>
+              <w:rPr>
+                <w:rFonts w:ascii="Times New Roman" w:hAnsi="Times New Roman" w:cs="Times New Roman"/>
+              </w:rPr>
+            </w:pPr>
             <w:r>
+              <w:rPr>
+                <w:rFonts w:ascii="Times New Roman" w:hAnsi="Times New Roman" w:cs="Times New Roman"/>
+              </w:rPr>
               <w:t>Alerts should trigger within 10 seconds of detecting an abnormal event.</w:t>
             </w:r>
           </w:p>
@@ -560,7 +1529,15 @@
             <w:tcW w:w="2880" w:type="dxa"/>
           </w:tcPr>
           <w:p>
+            <w:pPr>
+              <w:rPr>
+                <w:rFonts w:ascii="Times New Roman" w:hAnsi="Times New Roman" w:cs="Times New Roman"/>
+              </w:rPr>
+            </w:pPr>
             <w:r>
+              <w:rPr>
+                <w:rFonts w:ascii="Times New Roman" w:hAnsi="Times New Roman" w:cs="Times New Roman"/>
+              </w:rPr>
               <w:t>SGMS-NFR002</w:t>
             </w:r>
           </w:p>
@@ -570,7 +1547,15 @@
             <w:tcW w:w="2880" w:type="dxa"/>
           </w:tcPr>
           <w:p>
+            <w:pPr>
+              <w:rPr>
+                <w:rFonts w:ascii="Times New Roman" w:hAnsi="Times New Roman" w:cs="Times New Roman"/>
+              </w:rPr>
+            </w:pPr>
             <w:r>
+              <w:rPr>
+                <w:rFonts w:ascii="Times New Roman" w:hAnsi="Times New Roman" w:cs="Times New Roman"/>
+              </w:rPr>
               <w:t>Reliability</w:t>
             </w:r>
           </w:p>
@@ -580,7 +1565,15 @@
             <w:tcW w:w="2880" w:type="dxa"/>
           </w:tcPr>
           <w:p>
+            <w:pPr>
+              <w:rPr>
+                <w:rFonts w:ascii="Times New Roman" w:hAnsi="Times New Roman" w:cs="Times New Roman"/>
+              </w:rPr>
+            </w:pPr>
             <w:r>
+              <w:rPr>
+                <w:rFonts w:ascii="Times New Roman" w:hAnsi="Times New Roman" w:cs="Times New Roman"/>
+              </w:rPr>
               <w:t>Ensure system uptime with minimal downtime for maintenance.</w:t>
             </w:r>
           </w:p>
@@ -592,7 +1585,15 @@
             <w:tcW w:w="2880" w:type="dxa"/>
           </w:tcPr>
           <w:p>
+            <w:pPr>
+              <w:rPr>
+                <w:rFonts w:ascii="Times New Roman" w:hAnsi="Times New Roman" w:cs="Times New Roman"/>
+              </w:rPr>
+            </w:pPr>
             <w:r>
+              <w:rPr>
+                <w:rFonts w:ascii="Times New Roman" w:hAnsi="Times New Roman" w:cs="Times New Roman"/>
+              </w:rPr>
               <w:t>SGMS-NFR003</w:t>
             </w:r>
           </w:p>
@@ -602,7 +1603,15 @@
             <w:tcW w:w="2880" w:type="dxa"/>
           </w:tcPr>
           <w:p>
+            <w:pPr>
+              <w:rPr>
+                <w:rFonts w:ascii="Times New Roman" w:hAnsi="Times New Roman" w:cs="Times New Roman"/>
+              </w:rPr>
+            </w:pPr>
             <w:r>
+              <w:rPr>
+                <w:rFonts w:ascii="Times New Roman" w:hAnsi="Times New Roman" w:cs="Times New Roman"/>
+              </w:rPr>
               <w:t>Scalability</w:t>
             </w:r>
           </w:p>
@@ -612,7 +1621,15 @@
             <w:tcW w:w="2880" w:type="dxa"/>
           </w:tcPr>
           <w:p>
+            <w:pPr>
+              <w:rPr>
+                <w:rFonts w:ascii="Times New Roman" w:hAnsi="Times New Roman" w:cs="Times New Roman"/>
+              </w:rPr>
+            </w:pPr>
             <w:r>
+              <w:rPr>
+                <w:rFonts w:ascii="Times New Roman" w:hAnsi="Times New Roman" w:cs="Times New Roman"/>
+              </w:rPr>
               <w:t>Support additional sensors and areas as needed.</w:t>
             </w:r>
           </w:p>
@@ -624,7 +1641,15 @@
             <w:tcW w:w="2880" w:type="dxa"/>
           </w:tcPr>
           <w:p>
+            <w:pPr>
+              <w:rPr>
+                <w:rFonts w:ascii="Times New Roman" w:hAnsi="Times New Roman" w:cs="Times New Roman"/>
+              </w:rPr>
+            </w:pPr>
             <w:r>
+              <w:rPr>
+                <w:rFonts w:ascii="Times New Roman" w:hAnsi="Times New Roman" w:cs="Times New Roman"/>
+              </w:rPr>
               <w:t>SGMS-NFR004</w:t>
             </w:r>
           </w:p>
@@ -634,7 +1659,15 @@
             <w:tcW w:w="2880" w:type="dxa"/>
           </w:tcPr>
           <w:p>
+            <w:pPr>
+              <w:rPr>
+                <w:rFonts w:ascii="Times New Roman" w:hAnsi="Times New Roman" w:cs="Times New Roman"/>
+              </w:rPr>
+            </w:pPr>
             <w:r>
+              <w:rPr>
+                <w:rFonts w:ascii="Times New Roman" w:hAnsi="Times New Roman" w:cs="Times New Roman"/>
+              </w:rPr>
               <w:t>Usability</w:t>
             </w:r>
           </w:p>
@@ -644,7 +1677,15 @@
             <w:tcW w:w="2880" w:type="dxa"/>
           </w:tcPr>
           <w:p>
+            <w:pPr>
+              <w:rPr>
+                <w:rFonts w:ascii="Times New Roman" w:hAnsi="Times New Roman" w:cs="Times New Roman"/>
+              </w:rPr>
+            </w:pPr>
             <w:r>
+              <w:rPr>
+                <w:rFonts w:ascii="Times New Roman" w:hAnsi="Times New Roman" w:cs="Times New Roman"/>
+              </w:rPr>
               <w:t>Provide intuitive dashboards and clear visualizations for easy monitoring.</w:t>
             </w:r>
           </w:p>
@@ -654,228 +1695,514 @@
     <w:p>
       <w:pPr>
         <w:pStyle w:val="Heading2"/>
+        <w:rPr>
+          <w:rFonts w:ascii="Times New Roman" w:hAnsi="Times New Roman" w:cs="Times New Roman"/>
+          <w:color w:val="auto"/>
+          <w:sz w:val="28"/>
+          <w:szCs w:val="28"/>
+        </w:rPr>
       </w:pPr>
       <w:r>
-        <w:lastRenderedPageBreak/>
+        <w:rPr>
+          <w:rFonts w:ascii="Times New Roman" w:hAnsi="Times New Roman" w:cs="Times New Roman"/>
+          <w:color w:val="auto"/>
+          <w:sz w:val="28"/>
+          <w:szCs w:val="28"/>
+        </w:rPr>
         <w:t>5. Technologies Used</w:t>
       </w:r>
     </w:p>
     <w:p>
+      <w:pPr>
+        <w:rPr>
+          <w:rFonts w:ascii="Times New Roman" w:hAnsi="Times New Roman" w:cs="Times New Roman"/>
+        </w:rPr>
+      </w:pPr>
       <w:r>
+        <w:rPr>
+          <w:rFonts w:ascii="Times New Roman" w:hAnsi="Times New Roman" w:cs="Times New Roman"/>
+        </w:rPr>
         <w:br/>
         <w:t>- Python - Paho MQTT: Used for generating synthetic data simulating occupancy, temperature, and equipment status sensors. Data is published to MQTT topics.</w:t>
       </w:r>
       <w:r>
+        <w:rPr>
+          <w:rFonts w:ascii="Times New Roman" w:hAnsi="Times New Roman" w:cs="Times New Roman"/>
+        </w:rPr>
         <w:br/>
         <w:t>- MQTT - Mosquitto: Facilitates data communication between sensors and Telegraf.</w:t>
       </w:r>
       <w:r>
+        <w:rPr>
+          <w:rFonts w:ascii="Times New Roman" w:hAnsi="Times New Roman" w:cs="Times New Roman"/>
+        </w:rPr>
         <w:br/>
         <w:t>- Telegraf: Collects data from MQTT topics and forwards it to InfluxDB for storage.</w:t>
       </w:r>
       <w:r>
+        <w:rPr>
+          <w:rFonts w:ascii="Times New Roman" w:hAnsi="Times New Roman" w:cs="Times New Roman"/>
+        </w:rPr>
         <w:br/>
         <w:t>- InfluxDB: Stores time-series data for historical and real-time analysis.</w:t>
       </w:r>
       <w:r>
+        <w:rPr>
+          <w:rFonts w:ascii="Times New Roman" w:hAnsi="Times New Roman" w:cs="Times New Roman"/>
+        </w:rPr>
         <w:br/>
         <w:t>- Grafana: Visualizes sensor data and alerts in an intuitive dashboard.</w:t>
       </w:r>
       <w:r>
+        <w:rPr>
+          <w:rFonts w:ascii="Times New Roman" w:hAnsi="Times New Roman" w:cs="Times New Roman"/>
+        </w:rPr>
         <w:br/>
         <w:t>- Node-RED + Telegram: Processes data and triggers Telegram alerts for critical conditions.</w:t>
       </w:r>
       <w:r>
+        <w:rPr>
+          <w:rFonts w:ascii="Times New Roman" w:hAnsi="Times New Roman" w:cs="Times New Roman"/>
+        </w:rPr>
         <w:br/>
       </w:r>
     </w:p>
     <w:p>
       <w:pPr>
         <w:pStyle w:val="Heading2"/>
+        <w:rPr>
+          <w:rFonts w:ascii="Times New Roman" w:hAnsi="Times New Roman" w:cs="Times New Roman"/>
+          <w:color w:val="auto"/>
+          <w:sz w:val="28"/>
+          <w:szCs w:val="28"/>
+        </w:rPr>
       </w:pPr>
       <w:r>
+        <w:rPr>
+          <w:rFonts w:ascii="Times New Roman" w:hAnsi="Times New Roman" w:cs="Times New Roman"/>
+          <w:color w:val="auto"/>
+          <w:sz w:val="28"/>
+          <w:szCs w:val="28"/>
+        </w:rPr>
         <w:t>6. System Architecture</w:t>
       </w:r>
     </w:p>
     <w:p>
+      <w:pPr>
+        <w:rPr>
+          <w:rFonts w:ascii="Times New Roman" w:hAnsi="Times New Roman" w:cs="Times New Roman"/>
+        </w:rPr>
+      </w:pPr>
       <w:r>
+        <w:rPr>
+          <w:rFonts w:ascii="Times New Roman" w:hAnsi="Times New Roman" w:cs="Times New Roman"/>
+        </w:rPr>
         <w:br/>
         <w:t>The architecture consists of:</w:t>
       </w:r>
       <w:r>
+        <w:rPr>
+          <w:rFonts w:ascii="Times New Roman" w:hAnsi="Times New Roman" w:cs="Times New Roman"/>
+        </w:rPr>
         <w:br/>
         <w:t>1. Sensors: Simulated data sources for occupancy, temperature, and equipment health.</w:t>
       </w:r>
       <w:r>
+        <w:rPr>
+          <w:rFonts w:ascii="Times New Roman" w:hAnsi="Times New Roman" w:cs="Times New Roman"/>
+        </w:rPr>
         <w:br/>
         <w:t>2. MQTT Broker: Handles real-time data communication.</w:t>
       </w:r>
       <w:r>
+        <w:rPr>
+          <w:rFonts w:ascii="Times New Roman" w:hAnsi="Times New Roman" w:cs="Times New Roman"/>
+        </w:rPr>
         <w:br/>
         <w:t>3. Telegraf: Connects to the MQTT broker and transfers data to InfluxDB.</w:t>
       </w:r>
       <w:r>
+        <w:rPr>
+          <w:rFonts w:ascii="Times New Roman" w:hAnsi="Times New Roman" w:cs="Times New Roman"/>
+        </w:rPr>
         <w:br/>
         <w:t>4. InfluxDB: Stores time-series sensor data.</w:t>
       </w:r>
       <w:r>
+        <w:rPr>
+          <w:rFonts w:ascii="Times New Roman" w:hAnsi="Times New Roman" w:cs="Times New Roman"/>
+        </w:rPr>
         <w:br/>
         <w:t>5. Node-RED: Processes data from InfluxDB to detect anomalies and send Telegram alerts.</w:t>
       </w:r>
       <w:r>
+        <w:rPr>
+          <w:rFonts w:ascii="Times New Roman" w:hAnsi="Times New Roman" w:cs="Times New Roman"/>
+        </w:rPr>
         <w:br/>
         <w:t>6. Grafana Dashboard: Displays real-time sensor metrics and alerts.</w:t>
       </w:r>
+    </w:p>
+    <w:p>
+      <w:pPr>
+        <w:jc w:val="center"/>
+        <w:rPr>
+          <w:rFonts w:ascii="Times New Roman" w:hAnsi="Times New Roman" w:cs="Times New Roman"/>
+        </w:rPr>
+      </w:pPr>
       <w:r>
+        <w:rPr>
+          <w:rFonts w:ascii="Times New Roman" w:hAnsi="Times New Roman" w:cs="Times New Roman"/>
+        </w:rPr>
+        <w:lastRenderedPageBreak/>
+        <w:br/>
+      </w:r>
+      <w:r>
+        <w:fldChar w:fldCharType="begin"/>
+      </w:r>
+      <w:r>
+        <w:instrText xml:space="preserve"> INCLUDEPICTURE "https://cdn-0.plantuml.com/plantuml/png/ZP7B3jCm44Nt_efH5pmM_G4Mg6bJ2XA5baJT81PJPvfOzIECRK50_3kuAKhIRBhqdNCzZxlo0Jb4eqLGGHCKvjyJTfs1lRCgE5QsXgBpWGnaB1iLI8R894IByeermQ8Wwntx1VmM05y_InbRjBA3Nl-Mn99CIup9E9QttwDg3Ta0xmbrQCQrJ34S8seLXf_-ZBfkd37HAeb1EGiViIE-Jx0_bYMisLtfmN9W9ydxjD6O_-GgMdxPvbCunu1G1CVfzG8oYxhpwl-M7-n5nv_vUkevAPyc_ZMVQSTuGOkGes_E3hcQ6ZDD78PBtqqbQQeP3TpA_cPv2HjdBSdKmOlvjM6vV3iz0Ro1GpnhvHj8EubP64-vPbazRvr5-PHBJAg97v9Ay3l7Fv2h7Xug2HpYIM3Aa7fiq7jibahYZv6uw_dPlm-99BnaLTV4lGAloeR9DqvNS59EOuhfjLYHhQBHVm40" \* MERGEFORMATINET </w:instrText>
+      </w:r>
+      <w:r>
+        <w:fldChar w:fldCharType="separate"/>
+      </w:r>
+      <w:r>
+        <w:rPr>
+          <w:noProof/>
+        </w:rPr>
+        <w:drawing>
+          <wp:inline distT="0" distB="0" distL="0" distR="0" wp14:anchorId="67F01CEE" wp14:editId="3E22988E">
+            <wp:extent cx="4599709" cy="3792098"/>
+            <wp:effectExtent l="0" t="0" r="0" b="5715"/>
+            <wp:docPr id="2041497667" name="Picture 10" descr="PlantUML diagram"/>
+            <wp:cNvGraphicFramePr>
+              <a:graphicFrameLocks xmlns:a="http://schemas.openxmlformats.org/drawingml/2006/main" noChangeAspect="1"/>
+            </wp:cNvGraphicFramePr>
+            <a:graphic xmlns:a="http://schemas.openxmlformats.org/drawingml/2006/main">
+              <a:graphicData uri="http://schemas.openxmlformats.org/drawingml/2006/picture">
+                <pic:pic xmlns:pic="http://schemas.openxmlformats.org/drawingml/2006/picture">
+                  <pic:nvPicPr>
+                    <pic:cNvPr id="0" name="Picture 43" descr="PlantUML diagram"/>
+                    <pic:cNvPicPr>
+                      <a:picLocks noChangeAspect="1" noChangeArrowheads="1"/>
+                    </pic:cNvPicPr>
+                  </pic:nvPicPr>
+                  <pic:blipFill>
+                    <a:blip r:embed="rId7">
+                      <a:extLst>
+                        <a:ext uri="{28A0092B-C50C-407E-A947-70E740481C1C}">
+                          <a14:useLocalDpi xmlns:a14="http://schemas.microsoft.com/office/drawing/2010/main" val="0"/>
+                        </a:ext>
+                      </a:extLst>
+                    </a:blip>
+                    <a:srcRect/>
+                    <a:stretch>
+                      <a:fillRect/>
+                    </a:stretch>
+                  </pic:blipFill>
+                  <pic:spPr bwMode="auto">
+                    <a:xfrm>
+                      <a:off x="0" y="0"/>
+                      <a:ext cx="4683526" cy="3861198"/>
+                    </a:xfrm>
+                    <a:prstGeom prst="rect">
+                      <a:avLst/>
+                    </a:prstGeom>
+                    <a:noFill/>
+                    <a:ln>
+                      <a:noFill/>
+                    </a:ln>
+                  </pic:spPr>
+                </pic:pic>
+              </a:graphicData>
+            </a:graphic>
+          </wp:inline>
+        </w:drawing>
+      </w:r>
+      <w:r>
+        <w:fldChar w:fldCharType="end"/>
+      </w:r>
+    </w:p>
+    <w:p>
+      <w:pPr>
+        <w:pStyle w:val="Heading2"/>
+        <w:rPr>
+          <w:rFonts w:ascii="Times New Roman" w:hAnsi="Times New Roman" w:cs="Times New Roman"/>
+          <w:color w:val="auto"/>
+          <w:sz w:val="28"/>
+          <w:szCs w:val="28"/>
+        </w:rPr>
+      </w:pPr>
+      <w:r>
+        <w:rPr>
+          <w:rFonts w:ascii="Times New Roman" w:hAnsi="Times New Roman" w:cs="Times New Roman"/>
+          <w:color w:val="auto"/>
+          <w:sz w:val="28"/>
+          <w:szCs w:val="28"/>
+        </w:rPr>
+        <w:t>7. System Functionality</w:t>
+      </w:r>
+    </w:p>
+    <w:p>
+      <w:pPr>
+        <w:rPr>
+          <w:rFonts w:ascii="Times New Roman" w:hAnsi="Times New Roman" w:cs="Times New Roman"/>
+        </w:rPr>
+      </w:pPr>
+      <w:r>
+        <w:rPr>
+          <w:rFonts w:ascii="Times New Roman" w:hAnsi="Times New Roman" w:cs="Times New Roman"/>
+        </w:rPr>
+        <w:br/>
+        <w:t>Data Generation: Simulated occupancy, temperature, equipment health data</w:t>
+      </w:r>
+      <w:r>
+        <w:rPr>
+          <w:rFonts w:ascii="Times New Roman" w:hAnsi="Times New Roman" w:cs="Times New Roman"/>
+        </w:rPr>
+        <w:t xml:space="preserve"> and air quality</w:t>
+      </w:r>
+      <w:r>
+        <w:rPr>
+          <w:rFonts w:ascii="Times New Roman" w:hAnsi="Times New Roman" w:cs="Times New Roman"/>
+        </w:rPr>
+        <w:t>.</w:t>
+      </w:r>
+      <w:r>
+        <w:rPr>
+          <w:rFonts w:ascii="Times New Roman" w:hAnsi="Times New Roman" w:cs="Times New Roman"/>
+        </w:rPr>
+        <w:br/>
+        <w:t>Data Communication:</w:t>
+      </w:r>
+      <w:r>
+        <w:rPr>
+          <w:rFonts w:ascii="Times New Roman" w:hAnsi="Times New Roman" w:cs="Times New Roman"/>
+        </w:rPr>
+        <w:t xml:space="preserve"> </w:t>
+      </w:r>
+      <w:r>
+        <w:rPr>
+          <w:rFonts w:ascii="Times New Roman" w:hAnsi="Times New Roman" w:cs="Times New Roman"/>
+        </w:rPr>
+        <w:t>Sensors publish data to MQTT topics structured as</w:t>
+      </w:r>
+      <w:r>
+        <w:rPr>
+          <w:rFonts w:ascii="Times New Roman" w:hAnsi="Times New Roman" w:cs="Times New Roman"/>
+        </w:rPr>
+        <w:t xml:space="preserve"> </w:t>
+      </w:r>
+      <w:r>
+        <w:rPr>
+          <w:rFonts w:ascii="Times New Roman" w:hAnsi="Times New Roman" w:cs="Times New Roman"/>
+        </w:rPr>
+        <w:t>/gym/{area}/{sensor}.</w:t>
+      </w:r>
+      <w:r>
+        <w:rPr>
+          <w:rFonts w:ascii="Times New Roman" w:hAnsi="Times New Roman" w:cs="Times New Roman"/>
+        </w:rPr>
+        <w:br/>
+        <w:t xml:space="preserve">Data Storage: </w:t>
+      </w:r>
+      <w:proofErr w:type="spellStart"/>
+      <w:r>
+        <w:rPr>
+          <w:rFonts w:ascii="Times New Roman" w:hAnsi="Times New Roman" w:cs="Times New Roman"/>
+        </w:rPr>
+        <w:t>Telegraf</w:t>
+      </w:r>
+      <w:proofErr w:type="spellEnd"/>
+      <w:r>
+        <w:rPr>
+          <w:rFonts w:ascii="Times New Roman" w:hAnsi="Times New Roman" w:cs="Times New Roman"/>
+        </w:rPr>
+        <w:t xml:space="preserve"> forwards data to InfluxDB for storage and analysis.</w:t>
+      </w:r>
+      <w:r>
+        <w:rPr>
+          <w:rFonts w:ascii="Times New Roman" w:hAnsi="Times New Roman" w:cs="Times New Roman"/>
+        </w:rPr>
+        <w:br/>
+        <w:t>Alerts:</w:t>
+      </w:r>
+      <w:r>
+        <w:rPr>
+          <w:rFonts w:ascii="Times New Roman" w:hAnsi="Times New Roman" w:cs="Times New Roman"/>
+        </w:rPr>
+        <w:t xml:space="preserve"> </w:t>
+      </w:r>
+      <w:r>
+        <w:rPr>
+          <w:rFonts w:ascii="Times New Roman" w:hAnsi="Times New Roman" w:cs="Times New Roman"/>
+        </w:rPr>
+        <w:t xml:space="preserve">Node-RED analyzes </w:t>
+      </w:r>
+      <w:proofErr w:type="spellStart"/>
+      <w:r>
+        <w:rPr>
+          <w:rFonts w:ascii="Times New Roman" w:hAnsi="Times New Roman" w:cs="Times New Roman"/>
+        </w:rPr>
+        <w:t>InfluxDB</w:t>
+      </w:r>
+      <w:proofErr w:type="spellEnd"/>
+      <w:r>
+        <w:rPr>
+          <w:rFonts w:ascii="Times New Roman" w:hAnsi="Times New Roman" w:cs="Times New Roman"/>
+        </w:rPr>
+        <w:t xml:space="preserve"> data and sends alerts via Telegram for conditions like high occupancy or overheating.</w:t>
+      </w:r>
+      <w:r>
+        <w:rPr>
+          <w:rFonts w:ascii="Times New Roman" w:hAnsi="Times New Roman" w:cs="Times New Roman"/>
+        </w:rPr>
+        <w:br/>
+      </w:r>
+      <w:r>
+        <w:rPr>
+          <w:rFonts w:ascii="Times New Roman" w:hAnsi="Times New Roman" w:cs="Times New Roman"/>
+        </w:rPr>
+        <w:t>V</w:t>
+      </w:r>
+      <w:r>
+        <w:rPr>
+          <w:rFonts w:ascii="Times New Roman" w:hAnsi="Times New Roman" w:cs="Times New Roman"/>
+        </w:rPr>
+        <w:t>isualization:</w:t>
+      </w:r>
+      <w:r>
+        <w:rPr>
+          <w:rFonts w:ascii="Times New Roman" w:hAnsi="Times New Roman" w:cs="Times New Roman"/>
+        </w:rPr>
+        <w:t xml:space="preserve"> </w:t>
+      </w:r>
+      <w:r>
+        <w:rPr>
+          <w:rFonts w:ascii="Times New Roman" w:hAnsi="Times New Roman" w:cs="Times New Roman"/>
+        </w:rPr>
+        <w:t>Grafana displays real-time metrics and historical trends, aiding decision-making.</w:t>
+      </w:r>
+      <w:r>
+        <w:rPr>
+          <w:rFonts w:ascii="Times New Roman" w:hAnsi="Times New Roman" w:cs="Times New Roman"/>
+        </w:rPr>
         <w:br/>
       </w:r>
     </w:p>
     <w:p>
       <w:pPr>
         <w:pStyle w:val="Heading2"/>
+        <w:rPr>
+          <w:rFonts w:ascii="Times New Roman" w:hAnsi="Times New Roman" w:cs="Times New Roman"/>
+          <w:color w:val="auto"/>
+          <w:sz w:val="28"/>
+          <w:szCs w:val="28"/>
+        </w:rPr>
       </w:pPr>
       <w:r>
-        <w:t>7. System Functionality</w:t>
+        <w:rPr>
+          <w:rFonts w:ascii="Times New Roman" w:hAnsi="Times New Roman" w:cs="Times New Roman"/>
+          <w:color w:val="auto"/>
+          <w:sz w:val="28"/>
+          <w:szCs w:val="28"/>
+        </w:rPr>
+        <w:t>8. Data Visualization using Grafana</w:t>
       </w:r>
     </w:p>
     <w:p>
+      <w:pPr>
+        <w:rPr>
+          <w:rFonts w:ascii="Times New Roman" w:hAnsi="Times New Roman" w:cs="Times New Roman"/>
+        </w:rPr>
+      </w:pPr>
       <w:r>
+        <w:rPr>
+          <w:rFonts w:ascii="Times New Roman" w:hAnsi="Times New Roman" w:cs="Times New Roman"/>
+        </w:rPr>
         <w:br/>
-        <w:t>Data Generation: Simulated occupancy, temperature, equipment health data</w:t>
+        <w:t>Grafana dashboards provide a clear visualization of gym conditions, including:</w:t>
       </w:r>
       <w:r>
-        <w:t xml:space="preserve"> and air quality</w:t>
+        <w:rPr>
+          <w:rFonts w:ascii="Times New Roman" w:hAnsi="Times New Roman" w:cs="Times New Roman"/>
+        </w:rPr>
+        <w:br/>
+        <w:t>- Real-time temperature trends.</w:t>
       </w:r>
       <w:r>
-        <w:t>.</w:t>
+        <w:rPr>
+          <w:rFonts w:ascii="Times New Roman" w:hAnsi="Times New Roman" w:cs="Times New Roman"/>
+        </w:rPr>
+        <w:br/>
+        <w:t>- Occupancy levels per area.</w:t>
       </w:r>
       <w:r>
+        <w:rPr>
+          <w:rFonts w:ascii="Times New Roman" w:hAnsi="Times New Roman" w:cs="Times New Roman"/>
+        </w:rPr>
         <w:br/>
-        <w:t>Data Communication:</w:t>
+        <w:t>- Equipment health status.</w:t>
       </w:r>
       <w:r>
-        <w:t xml:space="preserve"> </w:t>
+        <w:rPr>
+          <w:rFonts w:ascii="Times New Roman" w:hAnsi="Times New Roman" w:cs="Times New Roman"/>
+        </w:rPr>
+        <w:br/>
+        <w:t>- Air quality score</w:t>
       </w:r>
       <w:r>
-        <w:t>Sensors publish data to MQTT topics structured as</w:t>
+        <w:rPr>
+          <w:rFonts w:ascii="Times New Roman" w:hAnsi="Times New Roman" w:cs="Times New Roman"/>
+        </w:rPr>
+        <w:br/>
+        <w:t>These intuitive dashboards enable staff to quickly identify and address issues, enhancing the gym's safety and operational efficiency.</w:t>
       </w:r>
       <w:r>
-        <w:t xml:space="preserve"> </w:t>
-      </w:r>
-      <w:r>
-        <w:t>/gym/{area}/{sensor}.</w:t>
-      </w:r>
-      <w:r>
-        <w:br/>
-        <w:t xml:space="preserve">Data Storage: </w:t>
-      </w:r>
-      <w:proofErr w:type="spellStart"/>
-      <w:r>
-        <w:t>Telegraf</w:t>
-      </w:r>
-      <w:proofErr w:type="spellEnd"/>
-      <w:r>
-        <w:t xml:space="preserve"> forwards data to InfluxDB for storage and analysis.</w:t>
-      </w:r>
-      <w:r>
-        <w:br/>
-        <w:t>Alerts:</w:t>
-      </w:r>
-      <w:r>
-        <w:t xml:space="preserve"> </w:t>
-      </w:r>
-      <w:r>
-        <w:t xml:space="preserve">Node-RED analyzes </w:t>
-      </w:r>
-      <w:proofErr w:type="spellStart"/>
-      <w:r>
-        <w:t>InfluxDB</w:t>
-      </w:r>
-      <w:proofErr w:type="spellEnd"/>
-      <w:r>
-        <w:t xml:space="preserve"> data and sends alerts via Telegram for conditions like high occupancy or overheating.</w:t>
-      </w:r>
-      <w:r>
-        <w:br/>
-      </w:r>
-      <w:r>
-        <w:t>V</w:t>
-      </w:r>
-      <w:r>
-        <w:t>isualization:</w:t>
-      </w:r>
-      <w:r>
-        <w:t xml:space="preserve"> </w:t>
-      </w:r>
-      <w:r>
-        <w:t>Grafana displays real-time metrics and historical trends, aiding decision-making.</w:t>
-      </w:r>
-      <w:r>
+        <w:rPr>
+          <w:rFonts w:ascii="Times New Roman" w:hAnsi="Times New Roman" w:cs="Times New Roman"/>
+        </w:rPr>
         <w:br/>
       </w:r>
     </w:p>
     <w:p>
       <w:pPr>
         <w:pStyle w:val="Heading2"/>
+        <w:rPr>
+          <w:rFonts w:ascii="Times New Roman" w:hAnsi="Times New Roman" w:cs="Times New Roman"/>
+          <w:color w:val="auto"/>
+          <w:sz w:val="28"/>
+          <w:szCs w:val="28"/>
+        </w:rPr>
       </w:pPr>
       <w:r>
-        <w:t>8. Data Visualization using Grafana</w:t>
-      </w:r>
-    </w:p>
-    <w:p>
-      <w:r>
-        <w:br/>
-        <w:t>Grafana dashboards provide a clear visualization of gym conditions, including:</w:t>
-      </w:r>
-      <w:r>
-        <w:br/>
-        <w:t>- Real-time temperature trends.</w:t>
-      </w:r>
-      <w:r>
-        <w:br/>
-        <w:t>- Occupancy levels per area.</w:t>
-      </w:r>
-      <w:r>
-        <w:br/>
-        <w:t>- Equipment health status.</w:t>
-      </w:r>
-      <w:r>
-        <w:br/>
-        <w:t>- Air quality score</w:t>
-      </w:r>
-      <w:r>
-        <w:br/>
-        <w:t xml:space="preserve">These intuitive dashboards enable staff to quickly identify and address issues, enhancing </w:t>
-      </w:r>
-      <w:r>
+        <w:rPr>
+          <w:rFonts w:ascii="Times New Roman" w:hAnsi="Times New Roman" w:cs="Times New Roman"/>
+          <w:color w:val="auto"/>
+          <w:sz w:val="28"/>
+          <w:szCs w:val="28"/>
+        </w:rPr>
         <w:lastRenderedPageBreak/>
-        <w:t>the gym's safety and operational efficiency.</w:t>
-      </w:r>
-      <w:r>
-        <w:br/>
+        <w:t>9. Conclusion</w:t>
       </w:r>
     </w:p>
     <w:p>
       <w:pPr>
-        <w:pStyle w:val="Heading2"/>
+        <w:rPr>
+          <w:rFonts w:ascii="Times New Roman" w:hAnsi="Times New Roman" w:cs="Times New Roman"/>
+        </w:rPr>
       </w:pPr>
       <w:r>
-        <w:t>9. Conclusion</w:t>
-      </w:r>
-    </w:p>
-    <w:p>
-      <w:r>
+        <w:rPr>
+          <w:rFonts w:ascii="Times New Roman" w:hAnsi="Times New Roman" w:cs="Times New Roman"/>
+        </w:rPr>
         <w:br/>
-        <w:t>The Smart Gym Monitoring System demonstrates the potential of IoT to revolutionize gym management. By integrating real-time data collection, advanced analytics, and actionable visualizations, the system ensures a safer and more efficient gym environment. Continuous development can expand its capabilities, such as integrating more sensor types and</w:t>
       </w:r>
       <w:r>
-        <w:t xml:space="preserve"> </w:t>
-      </w:r>
-      <w:r>
-        <w:t>advanced predictive analytics, to meet evolving user needs.</w:t>
-      </w:r>
-      <w:r>
-        <w:br/>
+        <w:rPr>
+          <w:rFonts w:ascii="Times New Roman" w:hAnsi="Times New Roman" w:cs="Times New Roman"/>
+        </w:rPr>
+        <w:t>The Smart Gym Monitoring System not only demonstrates the transformative potential of IoT in enhancing gym management but also contributes to a more sustainable future. By optimizing energy usage through real-time monitoring of occupancy and environmental conditions, the system reduces unnecessary energy consumption in lighting, heating, and cooling. Additionally, predictive maintenance of equipment minimizes waste and extends the lifecycle of gym assets, reducing the environmental impact associated with frequent replacements. The system also promotes healthier indoor air quality and user well-being, aligning with sustainable living principles. By integrating advanced analytics and intuitive dashboards, this solution empowers gym owners and users to make informed decisions, fostering a culture of efficiency and environmental responsibility. Continuous development can further expand its impact, making it a scalable model for sustainability in other domains.</w:t>
       </w:r>
     </w:p>
     <w:sectPr>
@@ -1694,7 +3021,6 @@
   <w:style w:type="character" w:default="1" w:styleId="DefaultParagraphFont">
     <w:name w:val="Default Paragraph Font"/>
     <w:uiPriority w:val="1"/>
-    <w:semiHidden/>
     <w:unhideWhenUsed/>
   </w:style>
   <w:style w:type="table" w:default="1" w:styleId="TableNormal">
@@ -12485,8 +13811,36 @@
       <w:rFonts w:ascii="Times New Roman" w:eastAsia="Times New Roman" w:hAnsi="Times New Roman" w:cs="Times New Roman"/>
       <w:sz w:val="24"/>
       <w:szCs w:val="24"/>
-      <w:lang/>
     </w:rPr>
+  </w:style>
+  <w:style w:type="paragraph" w:customStyle="1" w:styleId="paragraph">
+    <w:name w:val="paragraph"/>
+    <w:basedOn w:val="Normal"/>
+    <w:rsid w:val="00486FDA"/>
+    <w:pPr>
+      <w:spacing w:before="100" w:beforeAutospacing="1" w:after="100" w:afterAutospacing="1" w:line="240" w:lineRule="auto"/>
+    </w:pPr>
+    <w:rPr>
+      <w:rFonts w:ascii="Times New Roman" w:eastAsia="Times New Roman" w:hAnsi="Times New Roman" w:cs="Times New Roman"/>
+      <w:sz w:val="24"/>
+      <w:szCs w:val="24"/>
+      <w:lang w:val="en-TR"/>
+    </w:rPr>
+  </w:style>
+  <w:style w:type="character" w:customStyle="1" w:styleId="eop">
+    <w:name w:val="eop"/>
+    <w:basedOn w:val="DefaultParagraphFont"/>
+    <w:rsid w:val="00486FDA"/>
+  </w:style>
+  <w:style w:type="character" w:customStyle="1" w:styleId="wacimagecontainer">
+    <w:name w:val="wacimagecontainer"/>
+    <w:basedOn w:val="DefaultParagraphFont"/>
+    <w:rsid w:val="00486FDA"/>
+  </w:style>
+  <w:style w:type="character" w:customStyle="1" w:styleId="normaltextrun">
+    <w:name w:val="normaltextrun"/>
+    <w:basedOn w:val="DefaultParagraphFont"/>
+    <w:rsid w:val="00486FDA"/>
   </w:style>
 </w:styles>
 </file>

</xml_diff>